<commit_message>
um updated with fixed csharp explanation and links
</commit_message>
<xml_diff>
--- a/Playwright.docx
+++ b/Playwright.docx
@@ -6591,8 +6591,19 @@
           <w:szCs w:val="20"/>
           <w:lang w:eastAsia="en-GB"/>
         </w:rPr>
-        <w:t>npm init playwright@latest</w:t>
-      </w:r>
+        <w:t xml:space="preserve">npm init </w:t>
+      </w:r>
+      <w:proofErr w:type="spellStart"/>
+      <w:r>
+        <w:rPr>
+          <w:rFonts w:ascii="Times New Roman" w:eastAsia="Times New Roman" w:hAnsi="Times New Roman" w:cs="Times New Roman"/>
+          <w:sz w:val="20"/>
+          <w:szCs w:val="20"/>
+          <w:lang w:eastAsia="en-GB"/>
+        </w:rPr>
+        <w:t>playwright@latest</w:t>
+      </w:r>
+      <w:proofErr w:type="spellEnd"/>
     </w:p>
     <w:p>
       <w:pPr>
@@ -7543,7 +7554,21 @@
         <w:rPr>
           <w:rFonts w:ascii="Times New Roman" w:hAnsi="Times New Roman" w:cs="Times New Roman"/>
         </w:rPr>
-        <w:t xml:space="preserve"> npx playwright codegen </w:t>
+        <w:t xml:space="preserve"> npx playwright </w:t>
+      </w:r>
+      <w:proofErr w:type="spellStart"/>
+      <w:r>
+        <w:rPr>
+          <w:rFonts w:ascii="Times New Roman" w:hAnsi="Times New Roman" w:cs="Times New Roman"/>
+        </w:rPr>
+        <w:t>codegen</w:t>
+      </w:r>
+      <w:proofErr w:type="spellEnd"/>
+      <w:r>
+        <w:rPr>
+          <w:rFonts w:ascii="Times New Roman" w:hAnsi="Times New Roman" w:cs="Times New Roman"/>
+        </w:rPr>
+        <w:t xml:space="preserve"> </w:t>
       </w:r>
       <w:hyperlink r:id="rId7" w:history="1">
         <w:r>
@@ -7558,7 +7583,21 @@
         <w:rPr>
           <w:rFonts w:ascii="Times New Roman" w:hAnsi="Times New Roman" w:cs="Times New Roman"/>
         </w:rPr>
-        <w:t xml:space="preserve"> (running url)</w:t>
+        <w:t xml:space="preserve"> (running </w:t>
+      </w:r>
+      <w:proofErr w:type="spellStart"/>
+      <w:r>
+        <w:rPr>
+          <w:rFonts w:ascii="Times New Roman" w:hAnsi="Times New Roman" w:cs="Times New Roman"/>
+        </w:rPr>
+        <w:t>url</w:t>
+      </w:r>
+      <w:proofErr w:type="spellEnd"/>
+      <w:r>
+        <w:rPr>
+          <w:rFonts w:ascii="Times New Roman" w:hAnsi="Times New Roman" w:cs="Times New Roman"/>
+        </w:rPr>
+        <w:t>)</w:t>
       </w:r>
     </w:p>
     <w:p>
@@ -7597,25 +7636,29 @@
           <w:szCs w:val="19"/>
           <w:highlight w:val="white"/>
         </w:rPr>
-        <w:t>npm install ts-node @types/node --save-dev</w:t>
-      </w:r>
+        <w:t xml:space="preserve">npm install </w:t>
+      </w:r>
+      <w:proofErr w:type="spellStart"/>
       <w:r>
         <w:rPr>
           <w:rFonts w:ascii="Cascadia Mono" w:hAnsi="Cascadia Mono" w:cs="Cascadia Mono"/>
           <w:color w:val="000000"/>
           <w:sz w:val="19"/>
           <w:szCs w:val="19"/>
-        </w:rPr>
-        <w:t xml:space="preserve">) and </w:t>
-      </w:r>
+          <w:highlight w:val="white"/>
+        </w:rPr>
+        <w:t>ts</w:t>
+      </w:r>
+      <w:proofErr w:type="spellEnd"/>
       <w:r>
         <w:rPr>
           <w:rFonts w:ascii="Cascadia Mono" w:hAnsi="Cascadia Mono" w:cs="Cascadia Mono"/>
           <w:color w:val="000000"/>
           <w:sz w:val="19"/>
           <w:szCs w:val="19"/>
-        </w:rPr>
-        <w:t xml:space="preserve">the file being saved as </w:t>
+          <w:highlight w:val="white"/>
+        </w:rPr>
+        <w:t>-node @types/node --save-dev</w:t>
       </w:r>
       <w:r>
         <w:rPr>
@@ -7624,7 +7667,36 @@
           <w:sz w:val="19"/>
           <w:szCs w:val="19"/>
         </w:rPr>
-        <w:t>spec.ts)</w:t>
+        <w:t xml:space="preserve">) and </w:t>
+      </w:r>
+      <w:r>
+        <w:rPr>
+          <w:rFonts w:ascii="Cascadia Mono" w:hAnsi="Cascadia Mono" w:cs="Cascadia Mono"/>
+          <w:color w:val="000000"/>
+          <w:sz w:val="19"/>
+          <w:szCs w:val="19"/>
+        </w:rPr>
+        <w:t xml:space="preserve">the file being saved as </w:t>
+      </w:r>
+      <w:proofErr w:type="spellStart"/>
+      <w:r>
+        <w:rPr>
+          <w:rFonts w:ascii="Cascadia Mono" w:hAnsi="Cascadia Mono" w:cs="Cascadia Mono"/>
+          <w:color w:val="000000"/>
+          <w:sz w:val="19"/>
+          <w:szCs w:val="19"/>
+        </w:rPr>
+        <w:t>spec.ts</w:t>
+      </w:r>
+      <w:proofErr w:type="spellEnd"/>
+      <w:r>
+        <w:rPr>
+          <w:rFonts w:ascii="Cascadia Mono" w:hAnsi="Cascadia Mono" w:cs="Cascadia Mono"/>
+          <w:color w:val="000000"/>
+          <w:sz w:val="19"/>
+          <w:szCs w:val="19"/>
+        </w:rPr>
+        <w:t>)</w:t>
       </w:r>
       <w:r>
         <w:rPr>
@@ -9128,176 +9200,6 @@
         </w:pict>
       </w:r>
     </w:p>
-    <w:p>
-      <w:pPr>
-        <w:rPr>
-          <w:rFonts w:ascii="Times New Roman" w:hAnsi="Times New Roman" w:cs="Times New Roman"/>
-          <w:b/>
-          <w:bCs/>
-          <w:noProof/>
-        </w:rPr>
-      </w:pPr>
-    </w:p>
-    <w:p>
-      <w:pPr>
-        <w:rPr>
-          <w:rFonts w:ascii="Times New Roman" w:hAnsi="Times New Roman" w:cs="Times New Roman"/>
-        </w:rPr>
-      </w:pPr>
-      <w:r>
-        <w:rPr>
-          <w:rFonts w:ascii="Times New Roman" w:hAnsi="Times New Roman" w:cs="Times New Roman"/>
-        </w:rPr>
-        <w:lastRenderedPageBreak/>
-        <w:t>PS C:\Users\Boyd\Documents\GitHub\playwrite\BlazorApp&gt; cd C:\Users\Boyd\Documents\GitHub\playwrite\BlazorApp</w:t>
-      </w:r>
-    </w:p>
-    <w:p>
-      <w:pPr>
-        <w:rPr>
-          <w:rFonts w:ascii="Times New Roman" w:hAnsi="Times New Roman" w:cs="Times New Roman"/>
-        </w:rPr>
-      </w:pPr>
-      <w:r>
-        <w:rPr>
-          <w:rFonts w:ascii="Times New Roman" w:hAnsi="Times New Roman" w:cs="Times New Roman"/>
-        </w:rPr>
-        <w:t>&gt;&gt;</w:t>
-      </w:r>
-    </w:p>
-    <w:p>
-      <w:pPr>
-        <w:rPr>
-          <w:rFonts w:ascii="Times New Roman" w:hAnsi="Times New Roman" w:cs="Times New Roman"/>
-        </w:rPr>
-      </w:pPr>
-      <w:r>
-        <w:rPr>
-          <w:rFonts w:ascii="Times New Roman" w:hAnsi="Times New Roman" w:cs="Times New Roman"/>
-        </w:rPr>
-        <w:t>PS C:\Users\Boyd\Documents\GitHub\playwrite\BlazorApp&gt; npm init -y</w:t>
-      </w:r>
-    </w:p>
-    <w:p>
-      <w:pPr>
-        <w:rPr>
-          <w:rFonts w:ascii="Times New Roman" w:hAnsi="Times New Roman" w:cs="Times New Roman"/>
-        </w:rPr>
-      </w:pPr>
-    </w:p>
-    <w:p>
-      <w:pPr>
-        <w:rPr>
-          <w:rFonts w:ascii="Times New Roman" w:hAnsi="Times New Roman" w:cs="Times New Roman"/>
-        </w:rPr>
-      </w:pPr>
-      <w:r>
-        <w:rPr>
-          <w:rFonts w:ascii="Times New Roman" w:hAnsi="Times New Roman" w:cs="Times New Roman"/>
-        </w:rPr>
-        <w:t>PS C:\Users\Boyd\Documents\GitHub\playwrite\BlazorApp&gt; npm install playwright --save-dev</w:t>
-      </w:r>
-    </w:p>
-    <w:p>
-      <w:pPr>
-        <w:rPr>
-          <w:rFonts w:ascii="Times New Roman" w:hAnsi="Times New Roman" w:cs="Times New Roman"/>
-        </w:rPr>
-      </w:pPr>
-    </w:p>
-    <w:p>
-      <w:pPr>
-        <w:rPr>
-          <w:rFonts w:ascii="Times New Roman" w:hAnsi="Times New Roman" w:cs="Times New Roman"/>
-        </w:rPr>
-      </w:pPr>
-      <w:r>
-        <w:rPr>
-          <w:rFonts w:ascii="Times New Roman" w:hAnsi="Times New Roman" w:cs="Times New Roman"/>
-        </w:rPr>
-        <w:t>PS C:\Users\Boyd\Documents\GitHub\playwrite\BlazorApp&gt; npx playwright install</w:t>
-      </w:r>
-    </w:p>
-    <w:p>
-      <w:pPr>
-        <w:rPr>
-          <w:rFonts w:ascii="Times New Roman" w:hAnsi="Times New Roman" w:cs="Times New Roman"/>
-        </w:rPr>
-      </w:pPr>
-      <w:r>
-        <w:rPr>
-          <w:rFonts w:ascii="Times New Roman" w:hAnsi="Times New Roman" w:cs="Times New Roman"/>
-        </w:rPr>
-        <w:t>&gt;&gt;</w:t>
-      </w:r>
-    </w:p>
-    <w:p>
-      <w:pPr>
-        <w:rPr>
-          <w:rFonts w:ascii="Times New Roman" w:hAnsi="Times New Roman" w:cs="Times New Roman"/>
-        </w:rPr>
-      </w:pPr>
-    </w:p>
-    <w:p>
-      <w:pPr>
-        <w:rPr>
-          <w:rFonts w:ascii="Times New Roman" w:hAnsi="Times New Roman" w:cs="Times New Roman"/>
-        </w:rPr>
-      </w:pPr>
-      <w:r>
-        <w:rPr>
-          <w:rFonts w:ascii="Times New Roman" w:hAnsi="Times New Roman" w:cs="Times New Roman"/>
-        </w:rPr>
-        <w:t>Run code in different terminal(dotnet run)</w:t>
-      </w:r>
-    </w:p>
-    <w:p>
-      <w:pPr>
-        <w:rPr>
-          <w:rFonts w:ascii="Times New Roman" w:hAnsi="Times New Roman" w:cs="Times New Roman"/>
-        </w:rPr>
-      </w:pPr>
-    </w:p>
-    <w:p>
-      <w:pPr>
-        <w:rPr>
-          <w:rFonts w:ascii="Times New Roman" w:hAnsi="Times New Roman" w:cs="Times New Roman"/>
-        </w:rPr>
-      </w:pPr>
-      <w:r>
-        <w:rPr>
-          <w:rFonts w:ascii="Times New Roman" w:hAnsi="Times New Roman" w:cs="Times New Roman"/>
-        </w:rPr>
-        <w:t xml:space="preserve">PS C:\Users\Boyd\Documents\GitHub\playwrite\BlazorApp&gt; npx playwright codegen </w:t>
-      </w:r>
-      <w:hyperlink r:id="rId8" w:history="1">
-        <w:r>
-          <w:rPr>
-            <w:rStyle w:val="Hyperlink"/>
-            <w:rFonts w:ascii="Times New Roman" w:hAnsi="Times New Roman" w:cs="Times New Roman"/>
-          </w:rPr>
-          <w:t>http://localhost:5128</w:t>
-        </w:r>
-      </w:hyperlink>
-    </w:p>
-    <w:p>
-      <w:pPr>
-        <w:rPr>
-          <w:rFonts w:ascii="Times New Roman" w:hAnsi="Times New Roman" w:cs="Times New Roman"/>
-        </w:rPr>
-      </w:pPr>
-    </w:p>
-    <w:p>
-      <w:r>
-        <w:rPr>
-          <w:rFonts w:ascii="Times New Roman" w:hAnsi="Times New Roman" w:cs="Times New Roman"/>
-        </w:rPr>
-        <w:t xml:space="preserve">Make sure its recording, once finished copy the code make a spec.js file past the code into it fix fix the structure. Run the code using </w:t>
-      </w:r>
-      <w:r>
-        <w:t xml:space="preserve"> “npx playwright test –ui”(better ui), or “npx playwright test”(answers)</w:t>
-      </w:r>
-    </w:p>
     <w:p/>
     <w:p>
       <w:pPr>
@@ -9317,6 +9219,7 @@
           <w:sz w:val="27"/>
           <w:szCs w:val="27"/>
         </w:rPr>
+        <w:lastRenderedPageBreak/>
         <w:t>Cs</w:t>
       </w:r>
       <w:r>
@@ -9332,7 +9235,15 @@
     </w:p>
     <w:p>
       <w:r>
-        <w:t xml:space="preserve">Install-Package NUnit </w:t>
+        <w:t xml:space="preserve">Install-Package </w:t>
+      </w:r>
+      <w:proofErr w:type="spellStart"/>
+      <w:r>
+        <w:t>NUnit</w:t>
+      </w:r>
+      <w:proofErr w:type="spellEnd"/>
+      <w:r>
+        <w:t xml:space="preserve"> </w:t>
       </w:r>
     </w:p>
     <w:p>
@@ -9350,8 +9261,16 @@
         <w:rPr>
           <w:rFonts w:ascii="Times New Roman" w:hAnsi="Times New Roman" w:cs="Times New Roman"/>
         </w:rPr>
-        <w:t>Install-Package Microsoft.Playwright.NUnit</w:t>
-      </w:r>
+        <w:t xml:space="preserve">Install-Package </w:t>
+      </w:r>
+      <w:proofErr w:type="spellStart"/>
+      <w:r>
+        <w:rPr>
+          <w:rFonts w:ascii="Times New Roman" w:hAnsi="Times New Roman" w:cs="Times New Roman"/>
+        </w:rPr>
+        <w:t>Microsoft.Playwright.NUnit</w:t>
+      </w:r>
+      <w:proofErr w:type="spellEnd"/>
     </w:p>
     <w:p>
       <w:pPr>
@@ -9370,7 +9289,35 @@
         <w:rPr>
           <w:rFonts w:ascii="Times New Roman" w:hAnsi="Times New Roman" w:cs="Times New Roman"/>
         </w:rPr>
-        <w:t>Create a new NUnit Test project (name it something like BlazorApp.PlaywrightTests)</w:t>
+        <w:t xml:space="preserve">Create a new </w:t>
+      </w:r>
+      <w:proofErr w:type="spellStart"/>
+      <w:r>
+        <w:rPr>
+          <w:rFonts w:ascii="Times New Roman" w:hAnsi="Times New Roman" w:cs="Times New Roman"/>
+        </w:rPr>
+        <w:t>NUnit</w:t>
+      </w:r>
+      <w:proofErr w:type="spellEnd"/>
+      <w:r>
+        <w:rPr>
+          <w:rFonts w:ascii="Times New Roman" w:hAnsi="Times New Roman" w:cs="Times New Roman"/>
+        </w:rPr>
+        <w:t xml:space="preserve"> Test project (name it something like </w:t>
+      </w:r>
+      <w:proofErr w:type="spellStart"/>
+      <w:r>
+        <w:rPr>
+          <w:rFonts w:ascii="Times New Roman" w:hAnsi="Times New Roman" w:cs="Times New Roman"/>
+        </w:rPr>
+        <w:t>BlazorApp.PlaywrightTests</w:t>
+      </w:r>
+      <w:proofErr w:type="spellEnd"/>
+      <w:r>
+        <w:rPr>
+          <w:rFonts w:ascii="Times New Roman" w:hAnsi="Times New Roman" w:cs="Times New Roman"/>
+        </w:rPr>
+        <w:t>)</w:t>
       </w:r>
     </w:p>
     <w:p>
@@ -9383,7 +9330,35 @@
         <w:rPr>
           <w:rFonts w:ascii="Times New Roman" w:hAnsi="Times New Roman" w:cs="Times New Roman"/>
         </w:rPr>
-        <w:t xml:space="preserve">Make sure the .csproj file ooks something like this: </w:t>
+        <w:t>Make sure the .</w:t>
+      </w:r>
+      <w:proofErr w:type="spellStart"/>
+      <w:r>
+        <w:rPr>
+          <w:rFonts w:ascii="Times New Roman" w:hAnsi="Times New Roman" w:cs="Times New Roman"/>
+        </w:rPr>
+        <w:t>csproj</w:t>
+      </w:r>
+      <w:proofErr w:type="spellEnd"/>
+      <w:r>
+        <w:rPr>
+          <w:rFonts w:ascii="Times New Roman" w:hAnsi="Times New Roman" w:cs="Times New Roman"/>
+        </w:rPr>
+        <w:t xml:space="preserve"> file </w:t>
+      </w:r>
+      <w:proofErr w:type="spellStart"/>
+      <w:r>
+        <w:rPr>
+          <w:rFonts w:ascii="Times New Roman" w:hAnsi="Times New Roman" w:cs="Times New Roman"/>
+        </w:rPr>
+        <w:t>ooks</w:t>
+      </w:r>
+      <w:proofErr w:type="spellEnd"/>
+      <w:r>
+        <w:rPr>
+          <w:rFonts w:ascii="Times New Roman" w:hAnsi="Times New Roman" w:cs="Times New Roman"/>
+        </w:rPr>
+        <w:t xml:space="preserve"> something like this: </w:t>
       </w:r>
     </w:p>
     <w:p>
@@ -9415,7 +9390,7 @@
                     </pic:cNvPicPr>
                   </pic:nvPicPr>
                   <pic:blipFill>
-                    <a:blip r:embed="rId9">
+                    <a:blip r:embed="rId8">
                       <a:extLst>
                         <a:ext uri="{28A0092B-C50C-407E-A947-70E740481C1C}">
                           <a14:useLocalDpi xmlns:a14="http://schemas.microsoft.com/office/drawing/2010/main" val="0"/>
@@ -9457,7 +9432,21 @@
         <w:rPr>
           <w:rFonts w:ascii="Times New Roman" w:hAnsi="Times New Roman" w:cs="Times New Roman"/>
         </w:rPr>
-        <w:t>Change Test Runner to NUnit (in the record window with the test code)</w:t>
+        <w:t xml:space="preserve">Change Test Runner to </w:t>
+      </w:r>
+      <w:proofErr w:type="spellStart"/>
+      <w:r>
+        <w:rPr>
+          <w:rFonts w:ascii="Times New Roman" w:hAnsi="Times New Roman" w:cs="Times New Roman"/>
+        </w:rPr>
+        <w:t>NUnit</w:t>
+      </w:r>
+      <w:proofErr w:type="spellEnd"/>
+      <w:r>
+        <w:rPr>
+          <w:rFonts w:ascii="Times New Roman" w:hAnsi="Times New Roman" w:cs="Times New Roman"/>
+        </w:rPr>
+        <w:t xml:space="preserve"> (in the record window with the test code)</w:t>
       </w:r>
     </w:p>
     <w:p>
@@ -9483,7 +9472,6 @@
         <w:rPr>
           <w:rFonts w:ascii="Times New Roman" w:hAnsi="Times New Roman" w:cs="Times New Roman"/>
         </w:rPr>
-        <w:lastRenderedPageBreak/>
         <w:t>Copy the code, Save into .cs file</w:t>
       </w:r>
     </w:p>
@@ -9559,6 +9547,104 @@
           <w:rFonts w:ascii="Times New Roman" w:hAnsi="Times New Roman" w:cs="Times New Roman"/>
         </w:rPr>
         <w:t>Explorer; Run(top left))</w:t>
+      </w:r>
+    </w:p>
+    <w:p>
+      <w:pPr>
+        <w:rPr>
+          <w:rFonts w:ascii="Times New Roman" w:hAnsi="Times New Roman" w:cs="Times New Roman"/>
+        </w:rPr>
+      </w:pPr>
+    </w:p>
+    <w:p>
+      <w:pPr>
+        <w:rPr>
+          <w:rFonts w:ascii="Times New Roman" w:hAnsi="Times New Roman" w:cs="Times New Roman"/>
+          <w:b/>
+          <w:bCs/>
+          <w:sz w:val="27"/>
+          <w:szCs w:val="27"/>
+        </w:rPr>
+      </w:pPr>
+      <w:r>
+        <w:rPr>
+          <w:rFonts w:ascii="Times New Roman" w:hAnsi="Times New Roman" w:cs="Times New Roman"/>
+          <w:b/>
+          <w:bCs/>
+          <w:sz w:val="27"/>
+          <w:szCs w:val="27"/>
+        </w:rPr>
+        <w:t>Useful links</w:t>
+      </w:r>
+    </w:p>
+    <w:p>
+      <w:pPr>
+        <w:rPr>
+          <w:rFonts w:ascii="Times New Roman" w:hAnsi="Times New Roman" w:cs="Times New Roman"/>
+        </w:rPr>
+      </w:pPr>
+    </w:p>
+    <w:p>
+      <w:pPr>
+        <w:pStyle w:val="ListParagraph"/>
+        <w:numPr>
+          <w:ilvl w:val="0"/>
+          <w:numId w:val="18"/>
+        </w:numPr>
+        <w:rPr>
+          <w:rFonts w:ascii="Times New Roman" w:hAnsi="Times New Roman" w:cs="Times New Roman"/>
+        </w:rPr>
+      </w:pPr>
+      <w:hyperlink r:id="rId9" w:history="1">
+        <w:r>
+          <w:rPr>
+            <w:rStyle w:val="Hyperlink"/>
+            <w:rFonts w:ascii="Times New Roman" w:hAnsi="Times New Roman" w:cs="Times New Roman"/>
+          </w:rPr>
+          <w:t>https://playwright.dev/docs/test-cli</w:t>
+        </w:r>
+      </w:hyperlink>
+      <w:r>
+        <w:rPr>
+          <w:rFonts w:ascii="Times New Roman" w:hAnsi="Times New Roman" w:cs="Times New Roman"/>
+        </w:rPr>
+        <w:t xml:space="preserve"> } Command line</w:t>
+      </w:r>
+      <w:r>
+        <w:rPr>
+          <w:rFonts w:ascii="Times New Roman" w:hAnsi="Times New Roman" w:cs="Times New Roman"/>
+        </w:rPr>
+        <w:t xml:space="preserve"> links</w:t>
+      </w:r>
+    </w:p>
+    <w:p>
+      <w:pPr>
+        <w:pStyle w:val="ListParagraph"/>
+        <w:numPr>
+          <w:ilvl w:val="0"/>
+          <w:numId w:val="18"/>
+        </w:numPr>
+        <w:rPr>
+          <w:rFonts w:ascii="Times New Roman" w:hAnsi="Times New Roman" w:cs="Times New Roman"/>
+          <w:lang w:val="fr-FR"/>
+        </w:rPr>
+      </w:pPr>
+      <w:hyperlink r:id="rId10" w:history="1">
+        <w:r>
+          <w:rPr>
+            <w:rStyle w:val="Hyperlink"/>
+            <w:rFonts w:ascii="Times New Roman" w:hAnsi="Times New Roman" w:cs="Times New Roman"/>
+            <w:lang w:val="fr-FR"/>
+          </w:rPr>
+          <w:t>https://playwright.dev/docs/test-ui-mode</w:t>
+        </w:r>
+      </w:hyperlink>
+      <w:r>
+        <w:rPr>
+          <w:rFonts w:ascii="Times New Roman" w:hAnsi="Times New Roman" w:cs="Times New Roman"/>
+          <w:lang w:val="fr-FR"/>
+        </w:rPr>
+        <w:t xml:space="preserve"> } UI mode</w:t>
       </w:r>
     </w:p>
     <w:sectPr>
@@ -9577,7 +9663,7 @@
 <w:numbering xmlns:wpc="http://schemas.microsoft.com/office/word/2010/wordprocessingCanvas" xmlns:cx="http://schemas.microsoft.com/office/drawing/2014/chartex" xmlns:cx1="http://schemas.microsoft.com/office/drawing/2015/9/8/chartex" xmlns:cx2="http://schemas.microsoft.com/office/drawing/2015/10/21/chartex" xmlns:cx3="http://schemas.microsoft.com/office/drawing/2016/5/9/chartex" xmlns:cx4="http://schemas.microsoft.com/office/drawing/2016/5/10/chartex" xmlns:cx5="http://schemas.microsoft.com/office/drawing/2016/5/11/chartex" xmlns:cx6="http://schemas.microsoft.com/office/drawing/2016/5/12/chartex" xmlns:cx7="http://schemas.microsoft.com/office/drawing/2016/5/13/chartex" xmlns:cx8="http://schemas.microsoft.com/office/drawing/2016/5/14/chartex" xmlns:mc="http://schemas.openxmlformats.org/markup-compatibility/2006" xmlns:aink="http://schemas.microsoft.com/office/drawing/2016/ink" xmlns:am3d="http://schemas.microsoft.com/office/drawing/2017/model3d" xmlns:o="urn:schemas-microsoft-com:office:office" xmlns:r="http://schemas.openxmlformats.org/officeDocument/2006/relationships" xmlns:m="http://schemas.openxmlformats.org/officeDocument/2006/math" xmlns:v="urn:schemas-microsoft-com:vml" xmlns:wp14="http://schemas.microsoft.com/office/word/2010/wordprocessingDrawing" xmlns:wp="http://schemas.openxmlformats.org/drawingml/2006/wordprocessingDrawing" xmlns:w10="urn:schemas-microsoft-com:office:word" xmlns:w="http://schemas.openxmlformats.org/wordprocessingml/2006/main" xmlns:w14="http://schemas.microsoft.com/office/word/2010/wordml" xmlns:w15="http://schemas.microsoft.com/office/word/2012/wordml" xmlns:w16cex="http://schemas.microsoft.com/office/word/2018/wordml/cex" xmlns:w16cid="http://schemas.microsoft.com/office/word/2016/wordml/cid" xmlns:w16="http://schemas.microsoft.com/office/word/2018/wordml" xmlns:w16sdtdh="http://schemas.microsoft.com/office/word/2020/wordml/sdtdatahash" xmlns:w16se="http://schemas.microsoft.com/office/word/2015/wordml/symex" xmlns:wpg="http://schemas.microsoft.com/office/word/2010/wordprocessingGroup" xmlns:wpi="http://schemas.microsoft.com/office/word/2010/wordprocessingInk" xmlns:wne="http://schemas.microsoft.com/office/word/2006/wordml" xmlns:wps="http://schemas.microsoft.com/office/word/2010/wordprocessingShape" mc:Ignorable="w14 w15 w16se w16cid w16 w16cex w16sdtdh wp14">
   <w:numPicBullet w:numPicBulletId="0">
     <w:pict>
-      <v:rect w14:anchorId="6B2A304E" id="_x0000_i1097" style="width:0;height:1.5pt" o:hralign="center" o:bullet="t" o:hrstd="t" o:hr="t" fillcolor="#a0a0a0" stroked="f"/>
+      <v:rect w14:anchorId="6B2A304E" id="_x0000_i1128" style="width:0;height:1.5pt" o:hralign="center" o:bullet="t" o:hrstd="t" o:hr="t" fillcolor="#a0a0a0" stroked="f"/>
     </w:pict>
   </w:numPicBullet>
   <w:abstractNum w:abstractNumId="0" w15:restartNumberingAfterBreak="0">

</xml_diff>